<commit_message>
uploading report and zipball
</commit_message>
<xml_diff>
--- a/Report.docx
+++ b/Report.docx
@@ -7,63 +7,30 @@
         <w:spacing w:after="0"/>
       </w:pPr>
       <w:r>
-        <w:t>Introduction</w:t>
-      </w:r>
-    </w:p>
-    <w:p>
-      <w:pPr>
-        <w:spacing w:after="0"/>
-      </w:pPr>
-      <w:r>
-        <w:t xml:space="preserve">For this assignment we </w:t>
-      </w:r>
-      <w:r>
-        <w:t>detect</w:t>
-      </w:r>
-      <w:r>
-        <w:t>ed</w:t>
-      </w:r>
-      <w:r>
-        <w:t xml:space="preserve"> Hand Washing</w:t>
-      </w:r>
-      <w:r>
-        <w:t xml:space="preserve"> </w:t>
-      </w:r>
-      <w:r>
-        <w:t xml:space="preserve">activities using accelerometer data collected from </w:t>
-      </w:r>
-      <w:r>
-        <w:t>a</w:t>
-      </w:r>
-      <w:r>
-        <w:t xml:space="preserve"> smart watch. We </w:t>
-      </w:r>
-      <w:r>
-        <w:t>wanted to differentiate</w:t>
-      </w:r>
-      <w:r>
-        <w:t xml:space="preserve"> between hand washing and </w:t>
-      </w:r>
-      <w:r>
-        <w:t>other</w:t>
-      </w:r>
-      <w:r>
-        <w:t xml:space="preserve"> activities using machine learning</w:t>
-      </w:r>
-      <w:r>
-        <w:t>.</w:t>
-      </w:r>
-    </w:p>
-    <w:p>
-      <w:pPr>
-        <w:spacing w:after="0"/>
-      </w:pPr>
-    </w:p>
-    <w:p>
-      <w:pPr>
-        <w:spacing w:after="0"/>
-      </w:pPr>
-      <w:r>
+        <w:t>We</w:t>
+      </w:r>
+      <w:r>
+        <w:t xml:space="preserve"> detected Hand Washing activities using accelerometer data collected from a smart watch. We wanted to differentiate between hand washing and other activities using machine learning.</w:t>
+      </w:r>
+    </w:p>
+    <w:p>
+      <w:pPr>
+        <w:spacing w:after="0"/>
+      </w:pPr>
+    </w:p>
+    <w:p>
+      <w:pPr>
+        <w:spacing w:after="0"/>
+        <w:rPr>
+          <w:b/>
+          <w:bCs/>
+        </w:rPr>
+      </w:pPr>
+      <w:r>
+        <w:rPr>
+          <w:b/>
+          <w:bCs/>
+        </w:rPr>
         <w:t>Data Collection</w:t>
       </w:r>
     </w:p>
@@ -90,22 +57,27 @@
         <w:spacing w:after="0"/>
       </w:pPr>
       <w:r>
-        <w:t>Non-Hand Washing Data: Collected 10 minutes of various other activitie</w:t>
-      </w:r>
-      <w:r>
-        <w:t>s</w:t>
-      </w:r>
-    </w:p>
-    <w:p>
-      <w:pPr>
-        <w:spacing w:after="0"/>
-      </w:pPr>
-    </w:p>
-    <w:p>
-      <w:pPr>
-        <w:spacing w:after="0"/>
-      </w:pPr>
-      <w:r>
+        <w:t>Non-Hand Washing Data: Collected 10 minutes of various other activities</w:t>
+      </w:r>
+    </w:p>
+    <w:p>
+      <w:pPr>
+        <w:spacing w:after="0"/>
+      </w:pPr>
+    </w:p>
+    <w:p>
+      <w:pPr>
+        <w:spacing w:after="0"/>
+        <w:rPr>
+          <w:b/>
+          <w:bCs/>
+        </w:rPr>
+      </w:pPr>
+      <w:r>
+        <w:rPr>
+          <w:b/>
+          <w:bCs/>
+        </w:rPr>
         <w:t>Preprocessing and Feature Extraction</w:t>
       </w:r>
     </w:p>
@@ -200,13 +172,7 @@
         <w:spacing w:after="0"/>
       </w:pPr>
       <w:r>
-        <w:t xml:space="preserve">Feature File: </w:t>
-      </w:r>
-      <w:r>
-        <w:t>Placed all features</w:t>
-      </w:r>
-      <w:r>
-        <w:t xml:space="preserve"> into features.csv.</w:t>
+        <w:t>Feature File: Placed all features into features.csv.</w:t>
       </w:r>
     </w:p>
     <w:p>
@@ -218,8 +184,16 @@
     <w:p>
       <w:pPr>
         <w:spacing w:after="0"/>
-      </w:pPr>
-      <w:r>
+        <w:rPr>
+          <w:b/>
+          <w:bCs/>
+        </w:rPr>
+      </w:pPr>
+      <w:r>
+        <w:rPr>
+          <w:b/>
+          <w:bCs/>
+        </w:rPr>
         <w:t>Classification</w:t>
       </w:r>
     </w:p>
@@ -243,11 +217,6 @@
       <w:pPr>
         <w:spacing w:after="0"/>
       </w:pPr>
-    </w:p>
-    <w:p>
-      <w:pPr>
-        <w:spacing w:after="0"/>
-      </w:pPr>
       <w:r>
         <w:t>Classifier Model (Decision Tree)</w:t>
       </w:r>
@@ -413,13 +382,33 @@
       <w:pPr>
         <w:spacing w:after="0"/>
       </w:pPr>
-    </w:p>
-    <w:p>
-      <w:pPr>
-        <w:spacing w:after="0"/>
-      </w:pPr>
       <w:r>
         <w:t>=== Classifier model (full training set) ===</w:t>
+      </w:r>
+    </w:p>
+    <w:p>
+      <w:pPr>
+        <w:spacing w:after="0"/>
+      </w:pPr>
+    </w:p>
+    <w:p>
+      <w:pPr>
+        <w:pStyle w:val="Heading2"/>
+        <w:rPr>
+          <w:rStyle w:val="IntenseEmphasis"/>
+          <w:i w:val="0"/>
+          <w:iCs w:val="0"/>
+          <w:color w:val="2F5496" w:themeColor="accent1" w:themeShade="BF"/>
+        </w:rPr>
+      </w:pPr>
+      <w:r>
+        <w:rPr>
+          <w:rStyle w:val="IntenseEmphasis"/>
+          <w:i w:val="0"/>
+          <w:iCs w:val="0"/>
+          <w:color w:val="2F5496" w:themeColor="accent1" w:themeShade="BF"/>
+        </w:rPr>
+        <w:t>The decision tree generated by the classifier:</w:t>
       </w:r>
     </w:p>
     <w:p>
@@ -1541,13 +1530,22 @@
       <w:pPr>
         <w:spacing w:after="0"/>
       </w:pPr>
-    </w:p>
-    <w:p>
-      <w:pPr>
-        <w:spacing w:after="0"/>
-      </w:pPr>
       <w:r>
         <w:t>Time taken to build model: 0.1 seconds</w:t>
+      </w:r>
+    </w:p>
+    <w:p>
+      <w:pPr>
+        <w:spacing w:after="0"/>
+        <w:rPr>
+          <w:rStyle w:val="IntenseEmphasis"/>
+        </w:rPr>
+      </w:pPr>
+      <w:r>
+        <w:rPr>
+          <w:rStyle w:val="IntenseEmphasis"/>
+        </w:rPr>
+        <w:t>Decision tree visualization</w:t>
       </w:r>
     </w:p>
     <w:p>
@@ -1564,9 +1562,9 @@
           <w:noProof/>
         </w:rPr>
         <w:drawing>
-          <wp:inline distT="0" distB="0" distL="0" distR="0" wp14:anchorId="3185802B" wp14:editId="0448B73A">
-            <wp:extent cx="5535987" cy="3249019"/>
-            <wp:effectExtent l="0" t="0" r="7620" b="8890"/>
+          <wp:inline distT="0" distB="0" distL="0" distR="0" wp14:anchorId="3185802B" wp14:editId="1591E8E8">
+            <wp:extent cx="5535375" cy="3113488"/>
+            <wp:effectExtent l="0" t="0" r="8255" b="0"/>
             <wp:docPr id="1856703202" name="Picture 1"/>
             <wp:cNvGraphicFramePr>
               <a:graphicFrameLocks xmlns:a="http://schemas.openxmlformats.org/drawingml/2006/main" noChangeAspect="1"/>
@@ -1580,13 +1578,13 @@
                   </pic:nvPicPr>
                   <pic:blipFill rotWithShape="1">
                     <a:blip r:embed="rId8"/>
-                    <a:srcRect l="3328" t="14969" r="1" b="8541"/>
+                    <a:srcRect l="3328" t="18152" r="1" b="8541"/>
                     <a:stretch/>
                   </pic:blipFill>
                   <pic:spPr bwMode="auto">
                     <a:xfrm>
                       <a:off x="0" y="0"/>
-                      <a:ext cx="5535987" cy="3249019"/>
+                      <a:ext cx="5535987" cy="3113832"/>
                     </a:xfrm>
                     <a:prstGeom prst="rect">
                       <a:avLst/>
@@ -1635,6 +1633,14 @@
     </w:p>
     <w:p>
       <w:pPr>
+        <w:pStyle w:val="Heading2"/>
+      </w:pPr>
+      <w:r>
+        <w:t>Classification Accuracy:</w:t>
+      </w:r>
+    </w:p>
+    <w:p>
+      <w:pPr>
         <w:spacing w:after="0"/>
       </w:pPr>
       <w:r>
@@ -1722,11 +1728,6 @@
       <w:pPr>
         <w:spacing w:after="0"/>
       </w:pPr>
-    </w:p>
-    <w:p>
-      <w:pPr>
-        <w:spacing w:after="0"/>
-      </w:pPr>
       <w:r>
         <w:t xml:space="preserve">                 TP </w:t>
       </w:r>
@@ -1780,6 +1781,14 @@
     </w:p>
     <w:p>
       <w:pPr>
+        <w:pStyle w:val="Heading2"/>
+      </w:pPr>
+      <w:r>
+        <w:t>Confusion Matrix:</w:t>
+      </w:r>
+    </w:p>
+    <w:p>
+      <w:pPr>
         <w:spacing w:after="0"/>
       </w:pPr>
       <w:r>
@@ -1790,11 +1799,6 @@
       <w:pPr>
         <w:spacing w:after="0"/>
       </w:pPr>
-    </w:p>
-    <w:p>
-      <w:pPr>
-        <w:spacing w:after="0"/>
-      </w:pPr>
       <w:r>
         <w:t xml:space="preserve">   a   b   &lt;-- classified as</w:t>
       </w:r>
@@ -1833,12 +1837,17 @@
       </w:r>
       <w:proofErr w:type="spellEnd"/>
     </w:p>
-    <w:p/>
-    <w:p/>
     <w:sectPr>
+      <w:headerReference w:type="even" r:id="rId9"/>
+      <w:headerReference w:type="default" r:id="rId10"/>
+      <w:footerReference w:type="even" r:id="rId11"/>
+      <w:footerReference w:type="default" r:id="rId12"/>
+      <w:headerReference w:type="first" r:id="rId13"/>
+      <w:footerReference w:type="first" r:id="rId14"/>
       <w:pgSz w:w="11906" w:h="16838"/>
       <w:pgMar w:top="1440" w:right="1440" w:bottom="1440" w:left="1440" w:header="708" w:footer="708" w:gutter="0"/>
       <w:cols w:space="708"/>
+      <w:titlePg/>
       <w:docGrid w:linePitch="360"/>
     </w:sectPr>
   </w:body>
@@ -1870,6 +1879,36 @@
 </w:endnotes>
 </file>
 
+<file path=word/footer1.xml><?xml version="1.0" encoding="utf-8"?>
+<w:ftr xmlns:wpc="http://schemas.microsoft.com/office/word/2010/wordprocessingCanvas" xmlns:cx="http://schemas.microsoft.com/office/drawing/2014/chartex" xmlns:cx1="http://schemas.microsoft.com/office/drawing/2015/9/8/chartex" xmlns:cx2="http://schemas.microsoft.com/office/drawing/2015/10/21/chartex" xmlns:cx3="http://schemas.microsoft.com/office/drawing/2016/5/9/chartex" xmlns:cx4="http://schemas.microsoft.com/office/drawing/2016/5/10/chartex" xmlns:cx5="http://schemas.microsoft.com/office/drawing/2016/5/11/chartex" xmlns:cx6="http://schemas.microsoft.com/office/drawing/2016/5/12/chartex" xmlns:cx7="http://schemas.microsoft.com/office/drawing/2016/5/13/chartex" xmlns:cx8="http://schemas.microsoft.com/office/drawing/2016/5/14/chartex" xmlns:mc="http://schemas.openxmlformats.org/markup-compatibility/2006" xmlns:aink="http://schemas.microsoft.com/office/drawing/2016/ink" xmlns:am3d="http://schemas.microsoft.com/office/drawing/2017/model3d" xmlns:o="urn:schemas-microsoft-com:office:office" xmlns:oel="http://schemas.microsoft.com/office/2019/extlst" xmlns:r="http://schemas.openxmlformats.org/officeDocument/2006/relationships" xmlns:m="http://schemas.openxmlformats.org/officeDocument/2006/math" xmlns:v="urn:schemas-microsoft-com:vml" xmlns:wp14="http://schemas.microsoft.com/office/word/2010/wordprocessingDrawing" xmlns:wp="http://schemas.openxmlformats.org/drawingml/2006/wordprocessingDrawing" xmlns:w10="urn:schemas-microsoft-com:office:word" xmlns:w="http://schemas.openxmlformats.org/wordprocessingml/2006/main" xmlns:w14="http://schemas.microsoft.com/office/word/2010/wordml" xmlns:w15="http://schemas.microsoft.com/office/word/2012/wordml" xmlns:w16cex="http://schemas.microsoft.com/office/word/2018/wordml/cex" xmlns:w16cid="http://schemas.microsoft.com/office/word/2016/wordml/cid" xmlns:w16="http://schemas.microsoft.com/office/word/2018/wordml" xmlns:w16du="http://schemas.microsoft.com/office/word/2023/wordml/word16du" xmlns:w16sdtdh="http://schemas.microsoft.com/office/word/2020/wordml/sdtdatahash" xmlns:w16se="http://schemas.microsoft.com/office/word/2015/wordml/symex" xmlns:wpg="http://schemas.microsoft.com/office/word/2010/wordprocessingGroup" xmlns:wpi="http://schemas.microsoft.com/office/word/2010/wordprocessingInk" xmlns:wne="http://schemas.microsoft.com/office/word/2006/wordml" xmlns:wps="http://schemas.microsoft.com/office/word/2010/wordprocessingShape" mc:Ignorable="w14 w15 w16se w16cid w16 w16cex w16sdtdh w16du wp14">
+  <w:p>
+    <w:pPr>
+      <w:pStyle w:val="Footer"/>
+    </w:pPr>
+  </w:p>
+</w:ftr>
+</file>
+
+<file path=word/footer2.xml><?xml version="1.0" encoding="utf-8"?>
+<w:ftr xmlns:wpc="http://schemas.microsoft.com/office/word/2010/wordprocessingCanvas" xmlns:cx="http://schemas.microsoft.com/office/drawing/2014/chartex" xmlns:cx1="http://schemas.microsoft.com/office/drawing/2015/9/8/chartex" xmlns:cx2="http://schemas.microsoft.com/office/drawing/2015/10/21/chartex" xmlns:cx3="http://schemas.microsoft.com/office/drawing/2016/5/9/chartex" xmlns:cx4="http://schemas.microsoft.com/office/drawing/2016/5/10/chartex" xmlns:cx5="http://schemas.microsoft.com/office/drawing/2016/5/11/chartex" xmlns:cx6="http://schemas.microsoft.com/office/drawing/2016/5/12/chartex" xmlns:cx7="http://schemas.microsoft.com/office/drawing/2016/5/13/chartex" xmlns:cx8="http://schemas.microsoft.com/office/drawing/2016/5/14/chartex" xmlns:mc="http://schemas.openxmlformats.org/markup-compatibility/2006" xmlns:aink="http://schemas.microsoft.com/office/drawing/2016/ink" xmlns:am3d="http://schemas.microsoft.com/office/drawing/2017/model3d" xmlns:o="urn:schemas-microsoft-com:office:office" xmlns:oel="http://schemas.microsoft.com/office/2019/extlst" xmlns:r="http://schemas.openxmlformats.org/officeDocument/2006/relationships" xmlns:m="http://schemas.openxmlformats.org/officeDocument/2006/math" xmlns:v="urn:schemas-microsoft-com:vml" xmlns:wp14="http://schemas.microsoft.com/office/word/2010/wordprocessingDrawing" xmlns:wp="http://schemas.openxmlformats.org/drawingml/2006/wordprocessingDrawing" xmlns:w10="urn:schemas-microsoft-com:office:word" xmlns:w="http://schemas.openxmlformats.org/wordprocessingml/2006/main" xmlns:w14="http://schemas.microsoft.com/office/word/2010/wordml" xmlns:w15="http://schemas.microsoft.com/office/word/2012/wordml" xmlns:w16cex="http://schemas.microsoft.com/office/word/2018/wordml/cex" xmlns:w16cid="http://schemas.microsoft.com/office/word/2016/wordml/cid" xmlns:w16="http://schemas.microsoft.com/office/word/2018/wordml" xmlns:w16du="http://schemas.microsoft.com/office/word/2023/wordml/word16du" xmlns:w16sdtdh="http://schemas.microsoft.com/office/word/2020/wordml/sdtdatahash" xmlns:w16se="http://schemas.microsoft.com/office/word/2015/wordml/symex" xmlns:wpg="http://schemas.microsoft.com/office/word/2010/wordprocessingGroup" xmlns:wpi="http://schemas.microsoft.com/office/word/2010/wordprocessingInk" xmlns:wne="http://schemas.microsoft.com/office/word/2006/wordml" xmlns:wps="http://schemas.microsoft.com/office/word/2010/wordprocessingShape" mc:Ignorable="w14 w15 w16se w16cid w16 w16cex w16sdtdh w16du wp14">
+  <w:p>
+    <w:pPr>
+      <w:pStyle w:val="Footer"/>
+    </w:pPr>
+  </w:p>
+</w:ftr>
+</file>
+
+<file path=word/footer3.xml><?xml version="1.0" encoding="utf-8"?>
+<w:ftr xmlns:wpc="http://schemas.microsoft.com/office/word/2010/wordprocessingCanvas" xmlns:cx="http://schemas.microsoft.com/office/drawing/2014/chartex" xmlns:cx1="http://schemas.microsoft.com/office/drawing/2015/9/8/chartex" xmlns:cx2="http://schemas.microsoft.com/office/drawing/2015/10/21/chartex" xmlns:cx3="http://schemas.microsoft.com/office/drawing/2016/5/9/chartex" xmlns:cx4="http://schemas.microsoft.com/office/drawing/2016/5/10/chartex" xmlns:cx5="http://schemas.microsoft.com/office/drawing/2016/5/11/chartex" xmlns:cx6="http://schemas.microsoft.com/office/drawing/2016/5/12/chartex" xmlns:cx7="http://schemas.microsoft.com/office/drawing/2016/5/13/chartex" xmlns:cx8="http://schemas.microsoft.com/office/drawing/2016/5/14/chartex" xmlns:mc="http://schemas.openxmlformats.org/markup-compatibility/2006" xmlns:aink="http://schemas.microsoft.com/office/drawing/2016/ink" xmlns:am3d="http://schemas.microsoft.com/office/drawing/2017/model3d" xmlns:o="urn:schemas-microsoft-com:office:office" xmlns:oel="http://schemas.microsoft.com/office/2019/extlst" xmlns:r="http://schemas.openxmlformats.org/officeDocument/2006/relationships" xmlns:m="http://schemas.openxmlformats.org/officeDocument/2006/math" xmlns:v="urn:schemas-microsoft-com:vml" xmlns:wp14="http://schemas.microsoft.com/office/word/2010/wordprocessingDrawing" xmlns:wp="http://schemas.openxmlformats.org/drawingml/2006/wordprocessingDrawing" xmlns:w10="urn:schemas-microsoft-com:office:word" xmlns:w="http://schemas.openxmlformats.org/wordprocessingml/2006/main" xmlns:w14="http://schemas.microsoft.com/office/word/2010/wordml" xmlns:w15="http://schemas.microsoft.com/office/word/2012/wordml" xmlns:w16cex="http://schemas.microsoft.com/office/word/2018/wordml/cex" xmlns:w16cid="http://schemas.microsoft.com/office/word/2016/wordml/cid" xmlns:w16="http://schemas.microsoft.com/office/word/2018/wordml" xmlns:w16du="http://schemas.microsoft.com/office/word/2023/wordml/word16du" xmlns:w16sdtdh="http://schemas.microsoft.com/office/word/2020/wordml/sdtdatahash" xmlns:w16se="http://schemas.microsoft.com/office/word/2015/wordml/symex" xmlns:wpg="http://schemas.microsoft.com/office/word/2010/wordprocessingGroup" xmlns:wpi="http://schemas.microsoft.com/office/word/2010/wordprocessingInk" xmlns:wne="http://schemas.microsoft.com/office/word/2006/wordml" xmlns:wps="http://schemas.microsoft.com/office/word/2010/wordprocessingShape" mc:Ignorable="w14 w15 w16se w16cid w16 w16cex w16sdtdh w16du wp14">
+  <w:p>
+    <w:pPr>
+      <w:pStyle w:val="Footer"/>
+    </w:pPr>
+  </w:p>
+</w:ftr>
+</file>
+
 <file path=word/footnotes.xml><?xml version="1.0" encoding="utf-8"?>
 <w:footnotes xmlns:wpc="http://schemas.microsoft.com/office/word/2010/wordprocessingCanvas" xmlns:cx="http://schemas.microsoft.com/office/drawing/2014/chartex" xmlns:cx1="http://schemas.microsoft.com/office/drawing/2015/9/8/chartex" xmlns:cx2="http://schemas.microsoft.com/office/drawing/2015/10/21/chartex" xmlns:cx3="http://schemas.microsoft.com/office/drawing/2016/5/9/chartex" xmlns:cx4="http://schemas.microsoft.com/office/drawing/2016/5/10/chartex" xmlns:cx5="http://schemas.microsoft.com/office/drawing/2016/5/11/chartex" xmlns:cx6="http://schemas.microsoft.com/office/drawing/2016/5/12/chartex" xmlns:cx7="http://schemas.microsoft.com/office/drawing/2016/5/13/chartex" xmlns:cx8="http://schemas.microsoft.com/office/drawing/2016/5/14/chartex" xmlns:mc="http://schemas.openxmlformats.org/markup-compatibility/2006" xmlns:aink="http://schemas.microsoft.com/office/drawing/2016/ink" xmlns:am3d="http://schemas.microsoft.com/office/drawing/2017/model3d" xmlns:o="urn:schemas-microsoft-com:office:office" xmlns:oel="http://schemas.microsoft.com/office/2019/extlst" xmlns:r="http://schemas.openxmlformats.org/officeDocument/2006/relationships" xmlns:m="http://schemas.openxmlformats.org/officeDocument/2006/math" xmlns:v="urn:schemas-microsoft-com:vml" xmlns:wp14="http://schemas.microsoft.com/office/word/2010/wordprocessingDrawing" xmlns:wp="http://schemas.openxmlformats.org/drawingml/2006/wordprocessingDrawing" xmlns:w10="urn:schemas-microsoft-com:office:word" xmlns:w="http://schemas.openxmlformats.org/wordprocessingml/2006/main" xmlns:w14="http://schemas.microsoft.com/office/word/2010/wordml" xmlns:w15="http://schemas.microsoft.com/office/word/2012/wordml" xmlns:w16cex="http://schemas.microsoft.com/office/word/2018/wordml/cex" xmlns:w16cid="http://schemas.microsoft.com/office/word/2016/wordml/cid" xmlns:w16="http://schemas.microsoft.com/office/word/2018/wordml" xmlns:w16du="http://schemas.microsoft.com/office/word/2023/wordml/word16du" xmlns:w16sdtdh="http://schemas.microsoft.com/office/word/2020/wordml/sdtdatahash" xmlns:w16se="http://schemas.microsoft.com/office/word/2015/wordml/symex" xmlns:wpg="http://schemas.microsoft.com/office/word/2010/wordprocessingGroup" xmlns:wpi="http://schemas.microsoft.com/office/word/2010/wordprocessingInk" xmlns:wne="http://schemas.microsoft.com/office/word/2006/wordml" xmlns:wps="http://schemas.microsoft.com/office/word/2010/wordprocessingShape" mc:Ignorable="w14 w15 w16se w16cid w16 w16cex w16sdtdh w16du wp14">
   <w:footnote w:type="separator" w:id="-1">
@@ -1893,6 +1932,77 @@
     </w:p>
   </w:footnote>
 </w:footnotes>
+</file>
+
+<file path=word/header1.xml><?xml version="1.0" encoding="utf-8"?>
+<w:hdr xmlns:wpc="http://schemas.microsoft.com/office/word/2010/wordprocessingCanvas" xmlns:cx="http://schemas.microsoft.com/office/drawing/2014/chartex" xmlns:cx1="http://schemas.microsoft.com/office/drawing/2015/9/8/chartex" xmlns:cx2="http://schemas.microsoft.com/office/drawing/2015/10/21/chartex" xmlns:cx3="http://schemas.microsoft.com/office/drawing/2016/5/9/chartex" xmlns:cx4="http://schemas.microsoft.com/office/drawing/2016/5/10/chartex" xmlns:cx5="http://schemas.microsoft.com/office/drawing/2016/5/11/chartex" xmlns:cx6="http://schemas.microsoft.com/office/drawing/2016/5/12/chartex" xmlns:cx7="http://schemas.microsoft.com/office/drawing/2016/5/13/chartex" xmlns:cx8="http://schemas.microsoft.com/office/drawing/2016/5/14/chartex" xmlns:mc="http://schemas.openxmlformats.org/markup-compatibility/2006" xmlns:aink="http://schemas.microsoft.com/office/drawing/2016/ink" xmlns:am3d="http://schemas.microsoft.com/office/drawing/2017/model3d" xmlns:o="urn:schemas-microsoft-com:office:office" xmlns:oel="http://schemas.microsoft.com/office/2019/extlst" xmlns:r="http://schemas.openxmlformats.org/officeDocument/2006/relationships" xmlns:m="http://schemas.openxmlformats.org/officeDocument/2006/math" xmlns:v="urn:schemas-microsoft-com:vml" xmlns:wp14="http://schemas.microsoft.com/office/word/2010/wordprocessingDrawing" xmlns:wp="http://schemas.openxmlformats.org/drawingml/2006/wordprocessingDrawing" xmlns:w10="urn:schemas-microsoft-com:office:word" xmlns:w="http://schemas.openxmlformats.org/wordprocessingml/2006/main" xmlns:w14="http://schemas.microsoft.com/office/word/2010/wordml" xmlns:w15="http://schemas.microsoft.com/office/word/2012/wordml" xmlns:w16cex="http://schemas.microsoft.com/office/word/2018/wordml/cex" xmlns:w16cid="http://schemas.microsoft.com/office/word/2016/wordml/cid" xmlns:w16="http://schemas.microsoft.com/office/word/2018/wordml" xmlns:w16du="http://schemas.microsoft.com/office/word/2023/wordml/word16du" xmlns:w16sdtdh="http://schemas.microsoft.com/office/word/2020/wordml/sdtdatahash" xmlns:w16se="http://schemas.microsoft.com/office/word/2015/wordml/symex" xmlns:wpg="http://schemas.microsoft.com/office/word/2010/wordprocessingGroup" xmlns:wpi="http://schemas.microsoft.com/office/word/2010/wordprocessingInk" xmlns:wne="http://schemas.microsoft.com/office/word/2006/wordml" xmlns:wps="http://schemas.microsoft.com/office/word/2010/wordprocessingShape" mc:Ignorable="w14 w15 w16se w16cid w16 w16cex w16sdtdh w16du wp14">
+  <w:p>
+    <w:pPr>
+      <w:pStyle w:val="Header"/>
+    </w:pPr>
+  </w:p>
+</w:hdr>
+</file>
+
+<file path=word/header2.xml><?xml version="1.0" encoding="utf-8"?>
+<w:hdr xmlns:wpc="http://schemas.microsoft.com/office/word/2010/wordprocessingCanvas" xmlns:cx="http://schemas.microsoft.com/office/drawing/2014/chartex" xmlns:cx1="http://schemas.microsoft.com/office/drawing/2015/9/8/chartex" xmlns:cx2="http://schemas.microsoft.com/office/drawing/2015/10/21/chartex" xmlns:cx3="http://schemas.microsoft.com/office/drawing/2016/5/9/chartex" xmlns:cx4="http://schemas.microsoft.com/office/drawing/2016/5/10/chartex" xmlns:cx5="http://schemas.microsoft.com/office/drawing/2016/5/11/chartex" xmlns:cx6="http://schemas.microsoft.com/office/drawing/2016/5/12/chartex" xmlns:cx7="http://schemas.microsoft.com/office/drawing/2016/5/13/chartex" xmlns:cx8="http://schemas.microsoft.com/office/drawing/2016/5/14/chartex" xmlns:mc="http://schemas.openxmlformats.org/markup-compatibility/2006" xmlns:aink="http://schemas.microsoft.com/office/drawing/2016/ink" xmlns:am3d="http://schemas.microsoft.com/office/drawing/2017/model3d" xmlns:o="urn:schemas-microsoft-com:office:office" xmlns:oel="http://schemas.microsoft.com/office/2019/extlst" xmlns:r="http://schemas.openxmlformats.org/officeDocument/2006/relationships" xmlns:m="http://schemas.openxmlformats.org/officeDocument/2006/math" xmlns:v="urn:schemas-microsoft-com:vml" xmlns:wp14="http://schemas.microsoft.com/office/word/2010/wordprocessingDrawing" xmlns:wp="http://schemas.openxmlformats.org/drawingml/2006/wordprocessingDrawing" xmlns:w10="urn:schemas-microsoft-com:office:word" xmlns:w="http://schemas.openxmlformats.org/wordprocessingml/2006/main" xmlns:w14="http://schemas.microsoft.com/office/word/2010/wordml" xmlns:w15="http://schemas.microsoft.com/office/word/2012/wordml" xmlns:w16cex="http://schemas.microsoft.com/office/word/2018/wordml/cex" xmlns:w16cid="http://schemas.microsoft.com/office/word/2016/wordml/cid" xmlns:w16="http://schemas.microsoft.com/office/word/2018/wordml" xmlns:w16du="http://schemas.microsoft.com/office/word/2023/wordml/word16du" xmlns:w16sdtdh="http://schemas.microsoft.com/office/word/2020/wordml/sdtdatahash" xmlns:w16se="http://schemas.microsoft.com/office/word/2015/wordml/symex" xmlns:wpg="http://schemas.microsoft.com/office/word/2010/wordprocessingGroup" xmlns:wpi="http://schemas.microsoft.com/office/word/2010/wordprocessingInk" xmlns:wne="http://schemas.microsoft.com/office/word/2006/wordml" xmlns:wps="http://schemas.microsoft.com/office/word/2010/wordprocessingShape" mc:Ignorable="w14 w15 w16se w16cid w16 w16cex w16sdtdh w16du wp14">
+  <w:p>
+    <w:pPr>
+      <w:pStyle w:val="Header"/>
+    </w:pPr>
+  </w:p>
+</w:hdr>
+</file>
+
+<file path=word/header3.xml><?xml version="1.0" encoding="utf-8"?>
+<w:hdr xmlns:wpc="http://schemas.microsoft.com/office/word/2010/wordprocessingCanvas" xmlns:cx="http://schemas.microsoft.com/office/drawing/2014/chartex" xmlns:cx1="http://schemas.microsoft.com/office/drawing/2015/9/8/chartex" xmlns:cx2="http://schemas.microsoft.com/office/drawing/2015/10/21/chartex" xmlns:cx3="http://schemas.microsoft.com/office/drawing/2016/5/9/chartex" xmlns:cx4="http://schemas.microsoft.com/office/drawing/2016/5/10/chartex" xmlns:cx5="http://schemas.microsoft.com/office/drawing/2016/5/11/chartex" xmlns:cx6="http://schemas.microsoft.com/office/drawing/2016/5/12/chartex" xmlns:cx7="http://schemas.microsoft.com/office/drawing/2016/5/13/chartex" xmlns:cx8="http://schemas.microsoft.com/office/drawing/2016/5/14/chartex" xmlns:mc="http://schemas.openxmlformats.org/markup-compatibility/2006" xmlns:aink="http://schemas.microsoft.com/office/drawing/2016/ink" xmlns:am3d="http://schemas.microsoft.com/office/drawing/2017/model3d" xmlns:o="urn:schemas-microsoft-com:office:office" xmlns:oel="http://schemas.microsoft.com/office/2019/extlst" xmlns:r="http://schemas.openxmlformats.org/officeDocument/2006/relationships" xmlns:m="http://schemas.openxmlformats.org/officeDocument/2006/math" xmlns:v="urn:schemas-microsoft-com:vml" xmlns:wp14="http://schemas.microsoft.com/office/word/2010/wordprocessingDrawing" xmlns:wp="http://schemas.openxmlformats.org/drawingml/2006/wordprocessingDrawing" xmlns:w10="urn:schemas-microsoft-com:office:word" xmlns:w="http://schemas.openxmlformats.org/wordprocessingml/2006/main" xmlns:w14="http://schemas.microsoft.com/office/word/2010/wordml" xmlns:w15="http://schemas.microsoft.com/office/word/2012/wordml" xmlns:w16cex="http://schemas.microsoft.com/office/word/2018/wordml/cex" xmlns:w16cid="http://schemas.microsoft.com/office/word/2016/wordml/cid" xmlns:w16="http://schemas.microsoft.com/office/word/2018/wordml" xmlns:w16du="http://schemas.microsoft.com/office/word/2023/wordml/word16du" xmlns:w16sdtdh="http://schemas.microsoft.com/office/word/2020/wordml/sdtdatahash" xmlns:w16se="http://schemas.microsoft.com/office/word/2015/wordml/symex" xmlns:wpg="http://schemas.microsoft.com/office/word/2010/wordprocessingGroup" xmlns:wpi="http://schemas.microsoft.com/office/word/2010/wordprocessingInk" xmlns:wne="http://schemas.microsoft.com/office/word/2006/wordml" xmlns:wps="http://schemas.microsoft.com/office/word/2010/wordprocessingShape" mc:Ignorable="w14 w15 w16se w16cid w16 w16cex w16sdtdh w16du wp14">
+  <w:p>
+    <w:pPr>
+      <w:pStyle w:val="Heading3"/>
+      <w:jc w:val="center"/>
+      <w:rPr>
+        <w:rStyle w:val="IntenseEmphasis"/>
+      </w:rPr>
+    </w:pPr>
+    <w:r>
+      <w:rPr>
+        <w:rStyle w:val="IntenseEmphasis"/>
+      </w:rPr>
+      <w:t>CS 6762</w:t>
+    </w:r>
+    <w:r>
+      <w:rPr>
+        <w:rStyle w:val="IntenseEmphasis"/>
+      </w:rPr>
+      <w:br/>
+      <w:t>SP, ML, FC</w:t>
+    </w:r>
+    <w:r>
+      <w:rPr>
+        <w:rStyle w:val="IntenseEmphasis"/>
+      </w:rPr>
+      <w:br/>
+      <w:t>Smart Watch Programming Assignment 1</w:t>
+    </w:r>
+  </w:p>
+  <w:p>
+    <w:pPr>
+      <w:pStyle w:val="Heading5"/>
+      <w:jc w:val="center"/>
+    </w:pPr>
+    <w:r>
+      <w:t xml:space="preserve">Group: Alex </w:t>
+    </w:r>
+    <w:proofErr w:type="spellStart"/>
+    <w:r>
+      <w:t>Fetea</w:t>
+    </w:r>
+    <w:proofErr w:type="spellEnd"/>
+    <w:r>
+      <w:t>, Divya Bagla</w:t>
+    </w:r>
+  </w:p>
+</w:hdr>
 </file>
 
 <file path=word/numbering.xml><?xml version="1.0" encoding="utf-8"?>
@@ -2533,10 +2643,116 @@
     <w:name w:val="Normal"/>
     <w:qFormat/>
   </w:style>
+  <w:style w:type="paragraph" w:styleId="Heading1">
+    <w:name w:val="heading 1"/>
+    <w:basedOn w:val="Normal"/>
+    <w:next w:val="Normal"/>
+    <w:link w:val="Heading1Char"/>
+    <w:uiPriority w:val="9"/>
+    <w:qFormat/>
+    <w:rsid w:val="00A47A6C"/>
+    <w:pPr>
+      <w:keepNext/>
+      <w:keepLines/>
+      <w:spacing w:before="240" w:after="0"/>
+      <w:outlineLvl w:val="0"/>
+    </w:pPr>
+    <w:rPr>
+      <w:rFonts w:asciiTheme="majorHAnsi" w:eastAsiaTheme="majorEastAsia" w:hAnsiTheme="majorHAnsi" w:cstheme="majorBidi"/>
+      <w:color w:val="2F5496" w:themeColor="accent1" w:themeShade="BF"/>
+      <w:sz w:val="32"/>
+      <w:szCs w:val="32"/>
+    </w:rPr>
+  </w:style>
+  <w:style w:type="paragraph" w:styleId="Heading2">
+    <w:name w:val="heading 2"/>
+    <w:basedOn w:val="Normal"/>
+    <w:next w:val="Normal"/>
+    <w:link w:val="Heading2Char"/>
+    <w:uiPriority w:val="9"/>
+    <w:unhideWhenUsed/>
+    <w:qFormat/>
+    <w:rsid w:val="00A47A6C"/>
+    <w:pPr>
+      <w:keepNext/>
+      <w:keepLines/>
+      <w:spacing w:before="40" w:after="0"/>
+      <w:outlineLvl w:val="1"/>
+    </w:pPr>
+    <w:rPr>
+      <w:rFonts w:asciiTheme="majorHAnsi" w:eastAsiaTheme="majorEastAsia" w:hAnsiTheme="majorHAnsi" w:cstheme="majorBidi"/>
+      <w:color w:val="2F5496" w:themeColor="accent1" w:themeShade="BF"/>
+      <w:sz w:val="26"/>
+      <w:szCs w:val="26"/>
+    </w:rPr>
+  </w:style>
+  <w:style w:type="paragraph" w:styleId="Heading3">
+    <w:name w:val="heading 3"/>
+    <w:basedOn w:val="Normal"/>
+    <w:next w:val="Normal"/>
+    <w:link w:val="Heading3Char"/>
+    <w:uiPriority w:val="9"/>
+    <w:unhideWhenUsed/>
+    <w:qFormat/>
+    <w:rsid w:val="00A47A6C"/>
+    <w:pPr>
+      <w:keepNext/>
+      <w:keepLines/>
+      <w:spacing w:before="40" w:after="0"/>
+      <w:outlineLvl w:val="2"/>
+    </w:pPr>
+    <w:rPr>
+      <w:rFonts w:asciiTheme="majorHAnsi" w:eastAsiaTheme="majorEastAsia" w:hAnsiTheme="majorHAnsi" w:cstheme="majorBidi"/>
+      <w:color w:val="1F3763" w:themeColor="accent1" w:themeShade="7F"/>
+      <w:sz w:val="24"/>
+      <w:szCs w:val="24"/>
+    </w:rPr>
+  </w:style>
+  <w:style w:type="paragraph" w:styleId="Heading4">
+    <w:name w:val="heading 4"/>
+    <w:basedOn w:val="Normal"/>
+    <w:next w:val="Normal"/>
+    <w:link w:val="Heading4Char"/>
+    <w:uiPriority w:val="9"/>
+    <w:unhideWhenUsed/>
+    <w:qFormat/>
+    <w:rsid w:val="00A47A6C"/>
+    <w:pPr>
+      <w:keepNext/>
+      <w:keepLines/>
+      <w:spacing w:before="40" w:after="0"/>
+      <w:outlineLvl w:val="3"/>
+    </w:pPr>
+    <w:rPr>
+      <w:rFonts w:asciiTheme="majorHAnsi" w:eastAsiaTheme="majorEastAsia" w:hAnsiTheme="majorHAnsi" w:cstheme="majorBidi"/>
+      <w:i/>
+      <w:iCs/>
+      <w:color w:val="2F5496" w:themeColor="accent1" w:themeShade="BF"/>
+    </w:rPr>
+  </w:style>
+  <w:style w:type="paragraph" w:styleId="Heading5">
+    <w:name w:val="heading 5"/>
+    <w:basedOn w:val="Normal"/>
+    <w:next w:val="Normal"/>
+    <w:link w:val="Heading5Char"/>
+    <w:uiPriority w:val="9"/>
+    <w:unhideWhenUsed/>
+    <w:qFormat/>
+    <w:rsid w:val="0002070E"/>
+    <w:pPr>
+      <w:keepNext/>
+      <w:keepLines/>
+      <w:spacing w:before="40" w:after="0"/>
+      <w:outlineLvl w:val="4"/>
+    </w:pPr>
+    <w:rPr>
+      <w:rFonts w:asciiTheme="majorHAnsi" w:eastAsiaTheme="majorEastAsia" w:hAnsiTheme="majorHAnsi" w:cstheme="majorBidi"/>
+      <w:color w:val="2F5496" w:themeColor="accent1" w:themeShade="BF"/>
+    </w:rPr>
+  </w:style>
   <w:style w:type="character" w:default="1" w:styleId="DefaultParagraphFont">
     <w:name w:val="Default Paragraph Font"/>
     <w:uiPriority w:val="1"/>
-    <w:semiHidden/>
     <w:unhideWhenUsed/>
   </w:style>
   <w:style w:type="table" w:default="1" w:styleId="TableNormal">
@@ -2614,6 +2830,92 @@
       <w:ind w:left="720"/>
       <w:contextualSpacing/>
     </w:pPr>
+  </w:style>
+  <w:style w:type="character" w:styleId="IntenseEmphasis">
+    <w:name w:val="Intense Emphasis"/>
+    <w:basedOn w:val="DefaultParagraphFont"/>
+    <w:uiPriority w:val="21"/>
+    <w:qFormat/>
+    <w:rsid w:val="00A47A6C"/>
+    <w:rPr>
+      <w:i/>
+      <w:iCs/>
+      <w:color w:val="4472C4" w:themeColor="accent1"/>
+    </w:rPr>
+  </w:style>
+  <w:style w:type="character" w:customStyle="1" w:styleId="Heading2Char">
+    <w:name w:val="Heading 2 Char"/>
+    <w:basedOn w:val="DefaultParagraphFont"/>
+    <w:link w:val="Heading2"/>
+    <w:uiPriority w:val="9"/>
+    <w:rsid w:val="00A47A6C"/>
+    <w:rPr>
+      <w:rFonts w:asciiTheme="majorHAnsi" w:eastAsiaTheme="majorEastAsia" w:hAnsiTheme="majorHAnsi" w:cstheme="majorBidi"/>
+      <w:color w:val="2F5496" w:themeColor="accent1" w:themeShade="BF"/>
+      <w:sz w:val="26"/>
+      <w:szCs w:val="26"/>
+    </w:rPr>
+  </w:style>
+  <w:style w:type="character" w:styleId="Emphasis">
+    <w:name w:val="Emphasis"/>
+    <w:basedOn w:val="DefaultParagraphFont"/>
+    <w:uiPriority w:val="20"/>
+    <w:qFormat/>
+    <w:rsid w:val="00A47A6C"/>
+    <w:rPr>
+      <w:i/>
+      <w:iCs/>
+    </w:rPr>
+  </w:style>
+  <w:style w:type="character" w:customStyle="1" w:styleId="Heading3Char">
+    <w:name w:val="Heading 3 Char"/>
+    <w:basedOn w:val="DefaultParagraphFont"/>
+    <w:link w:val="Heading3"/>
+    <w:uiPriority w:val="9"/>
+    <w:rsid w:val="00A47A6C"/>
+    <w:rPr>
+      <w:rFonts w:asciiTheme="majorHAnsi" w:eastAsiaTheme="majorEastAsia" w:hAnsiTheme="majorHAnsi" w:cstheme="majorBidi"/>
+      <w:color w:val="1F3763" w:themeColor="accent1" w:themeShade="7F"/>
+      <w:sz w:val="24"/>
+      <w:szCs w:val="24"/>
+    </w:rPr>
+  </w:style>
+  <w:style w:type="character" w:customStyle="1" w:styleId="Heading4Char">
+    <w:name w:val="Heading 4 Char"/>
+    <w:basedOn w:val="DefaultParagraphFont"/>
+    <w:link w:val="Heading4"/>
+    <w:uiPriority w:val="9"/>
+    <w:rsid w:val="00A47A6C"/>
+    <w:rPr>
+      <w:rFonts w:asciiTheme="majorHAnsi" w:eastAsiaTheme="majorEastAsia" w:hAnsiTheme="majorHAnsi" w:cstheme="majorBidi"/>
+      <w:i/>
+      <w:iCs/>
+      <w:color w:val="2F5496" w:themeColor="accent1" w:themeShade="BF"/>
+    </w:rPr>
+  </w:style>
+  <w:style w:type="character" w:customStyle="1" w:styleId="Heading1Char">
+    <w:name w:val="Heading 1 Char"/>
+    <w:basedOn w:val="DefaultParagraphFont"/>
+    <w:link w:val="Heading1"/>
+    <w:uiPriority w:val="9"/>
+    <w:rsid w:val="00A47A6C"/>
+    <w:rPr>
+      <w:rFonts w:asciiTheme="majorHAnsi" w:eastAsiaTheme="majorEastAsia" w:hAnsiTheme="majorHAnsi" w:cstheme="majorBidi"/>
+      <w:color w:val="2F5496" w:themeColor="accent1" w:themeShade="BF"/>
+      <w:sz w:val="32"/>
+      <w:szCs w:val="32"/>
+    </w:rPr>
+  </w:style>
+  <w:style w:type="character" w:customStyle="1" w:styleId="Heading5Char">
+    <w:name w:val="Heading 5 Char"/>
+    <w:basedOn w:val="DefaultParagraphFont"/>
+    <w:link w:val="Heading5"/>
+    <w:uiPriority w:val="9"/>
+    <w:rsid w:val="0002070E"/>
+    <w:rPr>
+      <w:rFonts w:asciiTheme="majorHAnsi" w:eastAsiaTheme="majorEastAsia" w:hAnsiTheme="majorHAnsi" w:cstheme="majorBidi"/>
+      <w:color w:val="2F5496" w:themeColor="accent1" w:themeShade="BF"/>
+    </w:rPr>
   </w:style>
 </w:styles>
 </file>

</xml_diff>